<commit_message>
Created a process specifications template and added process specification for process amanage student activites child diagrams
</commit_message>
<xml_diff>
--- a/Phase_3/Module_3/To-Be_workflow.docx
+++ b/Phase_3/Module_3/To-Be_workflow.docx
@@ -340,39 +340,7 @@
           <w:sz w:val="28"/>
           <w:szCs w:val="28"/>
         </w:rPr>
-        <w:t xml:space="preserve">The student can access his/her academic profile </w:t>
-      </w:r>
-      <w:proofErr w:type="gramStart"/>
-      <w:r>
-        <w:rPr>
-          <w:sz w:val="28"/>
-          <w:szCs w:val="28"/>
-        </w:rPr>
-        <w:t>in</w:t>
-      </w:r>
-      <w:proofErr w:type="gramEnd"/>
-      <w:r>
-        <w:rPr>
-          <w:sz w:val="28"/>
-          <w:szCs w:val="28"/>
-        </w:rPr>
-        <w:t xml:space="preserve"> the university’s platform. The student can see what </w:t>
-      </w:r>
-      <w:proofErr w:type="gramStart"/>
-      <w:r>
-        <w:rPr>
-          <w:sz w:val="28"/>
-          <w:szCs w:val="28"/>
-        </w:rPr>
-        <w:t>the courses</w:t>
-      </w:r>
-      <w:proofErr w:type="gramEnd"/>
-      <w:r>
-        <w:rPr>
-          <w:sz w:val="28"/>
-          <w:szCs w:val="28"/>
-        </w:rPr>
-        <w:t xml:space="preserve"> he/she can register for with the specified credit hours. Then the student can add the courses wants to register for and submit the request. The request is then saved in a temporary file for the administrator to revise it and confirm it. After that the student will be notified with the acceptance or rejection message. If the student request is </w:t>
+        <w:t xml:space="preserve">The student can access his/her academic profile in the university’s platform. The student can see what the courses he/she can register for with the specified credit hours. Then the student can add the courses wants to register for and submit the request. The request is then saved in a temporary file for the administrator to revise it and confirm it. After that the student will be notified with the acceptance or rejection message. If the student request is </w:t>
       </w:r>
       <w:r>
         <w:rPr>
@@ -407,8 +375,16 @@
           <w:sz w:val="32"/>
           <w:szCs w:val="32"/>
         </w:rPr>
-        <w:t>Managing student records</w:t>
-      </w:r>
+        <w:t>Managing student records:</w:t>
+      </w:r>
+    </w:p>
+    <w:p>
+      <w:pPr>
+        <w:rPr>
+          <w:sz w:val="28"/>
+          <w:szCs w:val="28"/>
+        </w:rPr>
+      </w:pPr>
       <w:r>
         <w:rPr>
           <w:b/>
@@ -416,23 +392,6 @@
           <w:sz w:val="32"/>
           <w:szCs w:val="32"/>
         </w:rPr>
-        <w:t>:</w:t>
-      </w:r>
-    </w:p>
-    <w:p>
-      <w:pPr>
-        <w:rPr>
-          <w:sz w:val="28"/>
-          <w:szCs w:val="28"/>
-        </w:rPr>
-      </w:pPr>
-      <w:r>
-        <w:rPr>
-          <w:b/>
-          <w:bCs/>
-          <w:sz w:val="32"/>
-          <w:szCs w:val="32"/>
-        </w:rPr>
         <w:tab/>
       </w:r>
       <w:r>
@@ -454,7 +413,14 @@
           <w:sz w:val="28"/>
           <w:szCs w:val="28"/>
         </w:rPr>
-        <w:t xml:space="preserve"> student can submit a request and the request will be added to a temporary file that contains all the requests. Then the administrator can check the requests and approve it then the dropped course will be deleted from the student registered courses in the student record and the platform will be changed accordingly. The student will be notified.</w:t>
+        <w:t xml:space="preserve"> student can submit a request </w:t>
+      </w:r>
+      <w:r>
+        <w:rPr>
+          <w:sz w:val="28"/>
+          <w:szCs w:val="28"/>
+        </w:rPr>
+        <w:t>and the request will be checked automatically by the system to see if it goes below the limit (limit is 2 courses) or not, and then update it.</w:t>
       </w:r>
     </w:p>
     <w:p>

</xml_diff>